<commit_message>
finished the project breakdown
</commit_message>
<xml_diff>
--- a/final_project_breakdown.docx
+++ b/final_project_breakdown.docx
@@ -3,8 +3,334 @@
 <w:document xmlns:wpc="http://schemas.microsoft.com/office/word/2010/wordprocessingCanvas" xmlns:mo="http://schemas.microsoft.com/office/mac/office/2008/main" xmlns:mc="http://schemas.openxmlformats.org/markup-compatibility/2006" xmlns:mv="urn:schemas-microsoft-com:mac:vml" xmlns:o="urn:schemas-microsoft-com:office:office" xmlns:r="http://schemas.openxmlformats.org/officeDocument/2006/relationships" xmlns:m="http://schemas.openxmlformats.org/officeDocument/2006/math" xmlns:v="urn:schemas-microsoft-com:vml" xmlns:wp14="http://schemas.microsoft.com/office/word/2010/wordprocessingDrawing" xmlns:wp="http://schemas.openxmlformats.org/drawingml/2006/wordprocessingDrawing" xmlns:w10="urn:schemas-microsoft-com:office:word" xmlns:w="http://schemas.openxmlformats.org/wordprocessingml/2006/main" xmlns:w14="http://schemas.microsoft.com/office/word/2010/wordml" xmlns:wpg="http://schemas.microsoft.com/office/word/2010/wordprocessingGroup" xmlns:wpi="http://schemas.microsoft.com/office/word/2010/wordprocessingInk" xmlns:wne="http://schemas.microsoft.com/office/word/2006/wordml" xmlns:wps="http://schemas.microsoft.com/office/word/2010/wordprocessingShape" mc:Ignorable="w14 wp14">
   <w:body>
     <w:p>
+      <w:pPr>
+        <w:jc w:val="center"/>
+        <w:rPr>
+          <w:sz w:val="32"/>
+        </w:rPr>
+      </w:pPr>
+      <w:r>
+        <w:rPr>
+          <w:sz w:val="32"/>
+        </w:rPr>
+        <w:t>Final Project</w:t>
+      </w:r>
+    </w:p>
+    <w:p/>
+    <w:p>
+      <w:r>
+        <w:rPr>
+          <w:sz w:val="28"/>
+        </w:rPr>
+        <w:t>General Topic</w:t>
+      </w:r>
+      <w:r>
+        <w:rPr>
+          <w:sz w:val="28"/>
+        </w:rPr>
+        <w:t xml:space="preserve"> </w:t>
+      </w:r>
+      <w:r>
+        <w:rPr>
+          <w:sz w:val="28"/>
+        </w:rPr>
+        <w:t>–</w:t>
+      </w:r>
+      <w:r>
+        <w:rPr>
+          <w:sz w:val="28"/>
+        </w:rPr>
+        <w:t xml:space="preserve"> </w:t>
+      </w:r>
+      <w:r>
+        <w:rPr>
+          <w:sz w:val="28"/>
+        </w:rPr>
+        <w:t xml:space="preserve">Comparing Crime per Region </w:t>
+      </w:r>
+    </w:p>
+    <w:p>
+      <w:pPr>
+        <w:rPr>
+          <w:sz w:val="28"/>
+        </w:rPr>
+      </w:pPr>
+    </w:p>
+    <w:p>
+      <w:r>
+        <w:t xml:space="preserve">The general idea is to use </w:t>
+      </w:r>
+      <w:r>
+        <w:t xml:space="preserve">the </w:t>
+      </w:r>
+      <w:r>
+        <w:t xml:space="preserve">WA Police Force Crime </w:t>
+      </w:r>
+      <w:r>
+        <w:t>Time series</w:t>
+      </w:r>
+      <w:r>
+        <w:t xml:space="preserve"> </w:t>
+      </w:r>
+      <w:r>
+        <w:t xml:space="preserve">dataset </w:t>
+      </w:r>
+      <w:r>
+        <w:t>to create a site that visualizes</w:t>
+      </w:r>
+      <w:r>
+        <w:t xml:space="preserve"> crime stats around different areas in WA (</w:t>
+      </w:r>
+      <w:r>
+        <w:t>Arma</w:t>
+      </w:r>
+      <w:r>
+        <w:t xml:space="preserve">dale, Joondalup, </w:t>
+      </w:r>
+      <w:r>
+        <w:t xml:space="preserve">Mandurah </w:t>
+      </w:r>
+      <w:r>
+        <w:t xml:space="preserve">etc.) </w:t>
+      </w:r>
+      <w:r>
+        <w:t>as well as use regression analysis to gauge</w:t>
+      </w:r>
+      <w:r>
+        <w:t xml:space="preserve"> </w:t>
+      </w:r>
+      <w:r>
+        <w:t xml:space="preserve">trends </w:t>
+      </w:r>
+      <w:r>
+        <w:t>from those visualizations</w:t>
+      </w:r>
+      <w:r>
+        <w:t>.</w:t>
+      </w:r>
       <w:bookmarkStart w:id="0" w:name="_GoBack"/>
       <w:bookmarkEnd w:id="0"/>
+    </w:p>
+    <w:p/>
+    <w:p>
+      <w:pPr>
+        <w:rPr>
+          <w:sz w:val="28"/>
+        </w:rPr>
+      </w:pPr>
+      <w:r>
+        <w:rPr>
+          <w:sz w:val="28"/>
+        </w:rPr>
+        <w:t>Schedule:</w:t>
+      </w:r>
+    </w:p>
+    <w:p/>
+    <w:p>
+      <w:pPr>
+        <w:rPr>
+          <w:b/>
+        </w:rPr>
+      </w:pPr>
+      <w:r>
+        <w:rPr>
+          <w:b/>
+        </w:rPr>
+        <w:t>15/11 Monday class</w:t>
+      </w:r>
+    </w:p>
+    <w:p>
+      <w:r>
+        <w:t>Finish the ETL process</w:t>
+      </w:r>
+      <w:r>
+        <w:t xml:space="preserve">. </w:t>
+      </w:r>
+    </w:p>
+    <w:p>
+      <w:r>
+        <w:t>Find out what goes where on the website</w:t>
+      </w:r>
+    </w:p>
+    <w:p>
+      <w:r>
+        <w:t xml:space="preserve">Start on HTML and CSS </w:t>
+      </w:r>
+    </w:p>
+    <w:p/>
+    <w:p>
+      <w:pPr>
+        <w:rPr>
+          <w:b/>
+        </w:rPr>
+      </w:pPr>
+      <w:r>
+        <w:rPr>
+          <w:b/>
+        </w:rPr>
+        <w:t>16/11 Tuesday class</w:t>
+      </w:r>
+      <w:r>
+        <w:rPr>
+          <w:b/>
+        </w:rPr>
+        <w:t xml:space="preserve"> – 10pm end</w:t>
+      </w:r>
+    </w:p>
+    <w:p>
+      <w:r>
+        <w:t>Start on regression using machine learning</w:t>
+      </w:r>
+    </w:p>
+    <w:p>
+      <w:r>
+        <w:t xml:space="preserve">Start on visualizations </w:t>
+      </w:r>
+    </w:p>
+    <w:p/>
+    <w:p>
+      <w:pPr>
+        <w:rPr>
+          <w:b/>
+        </w:rPr>
+      </w:pPr>
+      <w:r>
+        <w:rPr>
+          <w:b/>
+        </w:rPr>
+        <w:t xml:space="preserve">18/11 </w:t>
+      </w:r>
+      <w:r>
+        <w:rPr>
+          <w:b/>
+        </w:rPr>
+        <w:t>Thursday class</w:t>
+      </w:r>
+    </w:p>
+    <w:p>
+      <w:r>
+        <w:t xml:space="preserve">Create Flask app and </w:t>
+      </w:r>
+      <w:proofErr w:type="spellStart"/>
+      <w:r>
+        <w:t>Hiroku</w:t>
+      </w:r>
+      <w:proofErr w:type="spellEnd"/>
+      <w:r>
+        <w:t xml:space="preserve"> deployment</w:t>
+      </w:r>
+    </w:p>
+    <w:p>
+      <w:r>
+        <w:t xml:space="preserve">Continue </w:t>
+      </w:r>
+      <w:proofErr w:type="spellStart"/>
+      <w:r>
+        <w:t>visualisations</w:t>
+      </w:r>
+      <w:proofErr w:type="spellEnd"/>
+    </w:p>
+    <w:p/>
+    <w:p>
+      <w:pPr>
+        <w:rPr>
+          <w:b/>
+        </w:rPr>
+      </w:pPr>
+      <w:r>
+        <w:rPr>
+          <w:b/>
+        </w:rPr>
+        <w:t xml:space="preserve">22/11 </w:t>
+      </w:r>
+      <w:r>
+        <w:rPr>
+          <w:b/>
+        </w:rPr>
+        <w:t>Monday class</w:t>
+      </w:r>
+    </w:p>
+    <w:p>
+      <w:r>
+        <w:t xml:space="preserve">Polish HTML, CSS and </w:t>
+      </w:r>
+      <w:proofErr w:type="spellStart"/>
+      <w:r>
+        <w:t>visualisations</w:t>
+      </w:r>
+      <w:proofErr w:type="spellEnd"/>
+    </w:p>
+    <w:p>
+      <w:r>
+        <w:t>Start on presentations</w:t>
+      </w:r>
+    </w:p>
+    <w:p/>
+    <w:p>
+      <w:pPr>
+        <w:rPr>
+          <w:b/>
+        </w:rPr>
+      </w:pPr>
+      <w:r>
+        <w:rPr>
+          <w:b/>
+        </w:rPr>
+        <w:t>Tuesday class</w:t>
+      </w:r>
+      <w:r>
+        <w:rPr>
+          <w:b/>
+        </w:rPr>
+        <w:t xml:space="preserve"> - Presentation</w:t>
+      </w:r>
+    </w:p>
+    <w:p/>
+    <w:p/>
+    <w:p>
+      <w:r>
+        <w:t xml:space="preserve">Compare crime rates between suburbs </w:t>
+      </w:r>
+    </w:p>
+    <w:p/>
+    <w:p>
+      <w:r>
+        <w:t>A</w:t>
+      </w:r>
+      <w:r>
+        <w:t>udience</w:t>
+      </w:r>
+      <w:r>
+        <w:t>:</w:t>
+      </w:r>
+    </w:p>
+    <w:p>
+      <w:r>
+        <w:t>Politicians and general public</w:t>
+      </w:r>
+    </w:p>
+    <w:p/>
+    <w:p>
+      <w:r>
+        <w:t>Motivations:</w:t>
+      </w:r>
+    </w:p>
+    <w:p>
+      <w:r>
+        <w:t>Friends, family and myself</w:t>
+      </w:r>
+    </w:p>
+    <w:p>
+      <w:pPr>
+        <w:pStyle w:val="ListParagraph"/>
+        <w:numPr>
+          <w:ilvl w:val="0"/>
+          <w:numId w:val="1"/>
+        </w:numPr>
+      </w:pPr>
+      <w:r>
+        <w:t>Seeing the culmination of what I can do from this course</w:t>
+      </w:r>
     </w:p>
     <w:sectPr>
       <w:pgSz w:w="11900" w:h="16840"/>
@@ -14,6 +340,127 @@
     </w:sectPr>
   </w:body>
 </w:document>
+</file>
+
+<file path=word/numbering.xml><?xml version="1.0" encoding="utf-8"?>
+<w:numbering xmlns:wpc="http://schemas.microsoft.com/office/word/2010/wordprocessingCanvas" xmlns:mo="http://schemas.microsoft.com/office/mac/office/2008/main" xmlns:mc="http://schemas.openxmlformats.org/markup-compatibility/2006" xmlns:mv="urn:schemas-microsoft-com:mac:vml" xmlns:o="urn:schemas-microsoft-com:office:office" xmlns:r="http://schemas.openxmlformats.org/officeDocument/2006/relationships" xmlns:m="http://schemas.openxmlformats.org/officeDocument/2006/math" xmlns:v="urn:schemas-microsoft-com:vml" xmlns:wp14="http://schemas.microsoft.com/office/word/2010/wordprocessingDrawing" xmlns:wp="http://schemas.openxmlformats.org/drawingml/2006/wordprocessingDrawing" xmlns:w10="urn:schemas-microsoft-com:office:word" xmlns:w="http://schemas.openxmlformats.org/wordprocessingml/2006/main" xmlns:w14="http://schemas.microsoft.com/office/word/2010/wordml" xmlns:wpg="http://schemas.microsoft.com/office/word/2010/wordprocessingGroup" xmlns:wpi="http://schemas.microsoft.com/office/word/2010/wordprocessingInk" xmlns:wne="http://schemas.microsoft.com/office/word/2006/wordml" xmlns:wps="http://schemas.microsoft.com/office/word/2010/wordprocessingShape" mc:Ignorable="w14 wp14">
+  <w:abstractNum w:abstractNumId="0">
+    <w:nsid w:val="098D29C7"/>
+    <w:multiLevelType w:val="hybridMultilevel"/>
+    <w:tmpl w:val="F802FC1A"/>
+    <w:lvl w:ilvl="0" w:tplc="04090001">
+      <w:start w:val="1"/>
+      <w:numFmt w:val="bullet"/>
+      <w:lvlText w:val=""/>
+      <w:lvlJc w:val="left"/>
+      <w:pPr>
+        <w:ind w:left="720" w:hanging="360"/>
+      </w:pPr>
+      <w:rPr>
+        <w:rFonts w:ascii="Symbol" w:hAnsi="Symbol" w:hint="default"/>
+      </w:rPr>
+    </w:lvl>
+    <w:lvl w:ilvl="1" w:tplc="04090003" w:tentative="1">
+      <w:start w:val="1"/>
+      <w:numFmt w:val="bullet"/>
+      <w:lvlText w:val="o"/>
+      <w:lvlJc w:val="left"/>
+      <w:pPr>
+        <w:ind w:left="1440" w:hanging="360"/>
+      </w:pPr>
+      <w:rPr>
+        <w:rFonts w:ascii="Courier New" w:hAnsi="Courier New" w:hint="default"/>
+      </w:rPr>
+    </w:lvl>
+    <w:lvl w:ilvl="2" w:tplc="04090005" w:tentative="1">
+      <w:start w:val="1"/>
+      <w:numFmt w:val="bullet"/>
+      <w:lvlText w:val=""/>
+      <w:lvlJc w:val="left"/>
+      <w:pPr>
+        <w:ind w:left="2160" w:hanging="360"/>
+      </w:pPr>
+      <w:rPr>
+        <w:rFonts w:ascii="Wingdings" w:hAnsi="Wingdings" w:hint="default"/>
+      </w:rPr>
+    </w:lvl>
+    <w:lvl w:ilvl="3" w:tplc="04090001" w:tentative="1">
+      <w:start w:val="1"/>
+      <w:numFmt w:val="bullet"/>
+      <w:lvlText w:val=""/>
+      <w:lvlJc w:val="left"/>
+      <w:pPr>
+        <w:ind w:left="2880" w:hanging="360"/>
+      </w:pPr>
+      <w:rPr>
+        <w:rFonts w:ascii="Symbol" w:hAnsi="Symbol" w:hint="default"/>
+      </w:rPr>
+    </w:lvl>
+    <w:lvl w:ilvl="4" w:tplc="04090003" w:tentative="1">
+      <w:start w:val="1"/>
+      <w:numFmt w:val="bullet"/>
+      <w:lvlText w:val="o"/>
+      <w:lvlJc w:val="left"/>
+      <w:pPr>
+        <w:ind w:left="3600" w:hanging="360"/>
+      </w:pPr>
+      <w:rPr>
+        <w:rFonts w:ascii="Courier New" w:hAnsi="Courier New" w:hint="default"/>
+      </w:rPr>
+    </w:lvl>
+    <w:lvl w:ilvl="5" w:tplc="04090005" w:tentative="1">
+      <w:start w:val="1"/>
+      <w:numFmt w:val="bullet"/>
+      <w:lvlText w:val=""/>
+      <w:lvlJc w:val="left"/>
+      <w:pPr>
+        <w:ind w:left="4320" w:hanging="360"/>
+      </w:pPr>
+      <w:rPr>
+        <w:rFonts w:ascii="Wingdings" w:hAnsi="Wingdings" w:hint="default"/>
+      </w:rPr>
+    </w:lvl>
+    <w:lvl w:ilvl="6" w:tplc="04090001" w:tentative="1">
+      <w:start w:val="1"/>
+      <w:numFmt w:val="bullet"/>
+      <w:lvlText w:val=""/>
+      <w:lvlJc w:val="left"/>
+      <w:pPr>
+        <w:ind w:left="5040" w:hanging="360"/>
+      </w:pPr>
+      <w:rPr>
+        <w:rFonts w:ascii="Symbol" w:hAnsi="Symbol" w:hint="default"/>
+      </w:rPr>
+    </w:lvl>
+    <w:lvl w:ilvl="7" w:tplc="04090003" w:tentative="1">
+      <w:start w:val="1"/>
+      <w:numFmt w:val="bullet"/>
+      <w:lvlText w:val="o"/>
+      <w:lvlJc w:val="left"/>
+      <w:pPr>
+        <w:ind w:left="5760" w:hanging="360"/>
+      </w:pPr>
+      <w:rPr>
+        <w:rFonts w:ascii="Courier New" w:hAnsi="Courier New" w:hint="default"/>
+      </w:rPr>
+    </w:lvl>
+    <w:lvl w:ilvl="8" w:tplc="04090005" w:tentative="1">
+      <w:start w:val="1"/>
+      <w:numFmt w:val="bullet"/>
+      <w:lvlText w:val=""/>
+      <w:lvlJc w:val="left"/>
+      <w:pPr>
+        <w:ind w:left="6480" w:hanging="360"/>
+      </w:pPr>
+      <w:rPr>
+        <w:rFonts w:ascii="Wingdings" w:hAnsi="Wingdings" w:hint="default"/>
+      </w:rPr>
+    </w:lvl>
+  </w:abstractNum>
+  <w:num w:numId="1">
+    <w:abstractNumId w:val="0"/>
+  </w:num>
+</w:numbering>
 </file>
 
 <file path=word/styles.xml><?xml version="1.0" encoding="utf-8"?>
@@ -198,6 +645,17 @@
     <w:uiPriority w:val="99"/>
     <w:semiHidden/>
     <w:unhideWhenUsed/>
+  </w:style>
+  <w:style w:type="paragraph" w:styleId="ListParagraph">
+    <w:name w:val="List Paragraph"/>
+    <w:basedOn w:val="Normal"/>
+    <w:uiPriority w:val="34"/>
+    <w:qFormat/>
+    <w:rsid w:val="00C3180B"/>
+    <w:pPr>
+      <w:ind w:left="720"/>
+      <w:contextualSpacing/>
+    </w:pPr>
   </w:style>
 </w:styles>
 </file>
@@ -384,6 +842,17 @@
     <w:uiPriority w:val="99"/>
     <w:semiHidden/>
     <w:unhideWhenUsed/>
+  </w:style>
+  <w:style w:type="paragraph" w:styleId="ListParagraph">
+    <w:name w:val="List Paragraph"/>
+    <w:basedOn w:val="Normal"/>
+    <w:uiPriority w:val="34"/>
+    <w:qFormat/>
+    <w:rsid w:val="00C3180B"/>
+    <w:pPr>
+      <w:ind w:left="720"/>
+      <w:contextualSpacing/>
+    </w:pPr>
   </w:style>
 </w:styles>
 </file>

</xml_diff>